<commit_message>
Data Models serialization partial.
</commit_message>
<xml_diff>
--- a/UML/data_models.docx
+++ b/UML/data_models.docx
@@ -158,19 +158,8 @@
             </w:r>
           </w:p>
           <w:p>
-            <w:r>
-              <w:t xml:space="preserve">+ </w:t>
-            </w:r>
-            <w:proofErr w:type="spellStart"/>
-            <w:r>
-              <w:t>getFullName</w:t>
-            </w:r>
-            <w:proofErr w:type="spellEnd"/>
-            <w:r>
-              <w:t>(): String</w:t>
-            </w:r>
-          </w:p>
-          <w:p>
+            <w:bookmarkStart w:id="0" w:name="_GoBack"/>
+            <w:bookmarkEnd w:id="0"/>
             <w:r>
               <w:t xml:space="preserve">+ </w:t>
             </w:r>
@@ -205,6 +194,73 @@
               <w:t>PlayerStatistics</w:t>
             </w:r>
             <w:proofErr w:type="spellEnd"/>
+            <w:r>
+              <w:br/>
+              <w:t xml:space="preserve">- </w:t>
+            </w:r>
+            <w:proofErr w:type="spellStart"/>
+            <w:r>
+              <w:t>setFirstName</w:t>
+            </w:r>
+            <w:proofErr w:type="spellEnd"/>
+            <w:r>
+              <w:t>(String):</w:t>
+            </w:r>
+          </w:p>
+          <w:p>
+            <w:r>
+              <w:t xml:space="preserve">- </w:t>
+            </w:r>
+            <w:proofErr w:type="spellStart"/>
+            <w:r>
+              <w:t>setLastName</w:t>
+            </w:r>
+            <w:proofErr w:type="spellEnd"/>
+            <w:r>
+              <w:t>(String):</w:t>
+            </w:r>
+          </w:p>
+          <w:p>
+            <w:r>
+              <w:t xml:space="preserve">- </w:t>
+            </w:r>
+            <w:proofErr w:type="spellStart"/>
+            <w:r>
+              <w:t>setPlayerNum</w:t>
+            </w:r>
+            <w:proofErr w:type="spellEnd"/>
+            <w:r>
+              <w:t>(</w:t>
+            </w:r>
+            <w:proofErr w:type="spellStart"/>
+            <w:r>
+              <w:t>int</w:t>
+            </w:r>
+            <w:proofErr w:type="spellEnd"/>
+            <w:r>
+              <w:t>):</w:t>
+            </w:r>
+          </w:p>
+          <w:p>
+            <w:r>
+              <w:t xml:space="preserve">- </w:t>
+            </w:r>
+            <w:proofErr w:type="spellStart"/>
+            <w:r>
+              <w:t>setPlayerStatistics</w:t>
+            </w:r>
+            <w:proofErr w:type="spellEnd"/>
+            <w:r>
+              <w:t>(</w:t>
+            </w:r>
+            <w:proofErr w:type="spellStart"/>
+            <w:r>
+              <w:t>PlayerStatistics</w:t>
+            </w:r>
+            <w:proofErr w:type="spellEnd"/>
+            <w:r>
+              <w:t>):</w:t>
+            </w:r>
           </w:p>
         </w:tc>
       </w:tr>
@@ -234,10 +290,7 @@
             </w:pPr>
             <w:proofErr w:type="spellStart"/>
             <w:r>
-              <w:t>Player</w:t>
-            </w:r>
-            <w:r>
-              <w:t>Statistics</w:t>
+              <w:t>PlayerStatistics</w:t>
             </w:r>
             <w:proofErr w:type="spellEnd"/>
           </w:p>
@@ -283,8 +336,6 @@
             <w:r>
               <w:t>int</w:t>
             </w:r>
-            <w:bookmarkStart w:id="0" w:name="_GoBack"/>
-            <w:bookmarkEnd w:id="0"/>
             <w:proofErr w:type="spellEnd"/>
           </w:p>
           <w:p>
@@ -722,6 +773,7 @@
           </w:tcPr>
           <w:p>
             <w:r>
+              <w:lastRenderedPageBreak/>
               <w:t xml:space="preserve">+ </w:t>
             </w:r>
             <w:proofErr w:type="spellStart"/>

</xml_diff>

<commit_message>
Data Models & Parcelable (Serialization) finalizations.
</commit_message>
<xml_diff>
--- a/UML/data_models.docx
+++ b/UML/data_models.docx
@@ -46,75 +46,45 @@
                 <w:numId w:val="1"/>
               </w:numPr>
             </w:pPr>
-            <w:proofErr w:type="spellStart"/>
-            <w:r>
-              <w:t>firstName</w:t>
-            </w:r>
-            <w:proofErr w:type="spellEnd"/>
-            <w:r>
-              <w:t>: String</w:t>
-            </w:r>
-          </w:p>
-          <w:p>
-            <w:pPr>
-              <w:pStyle w:val="ListParagraph"/>
-              <w:numPr>
-                <w:ilvl w:val="0"/>
-                <w:numId w:val="1"/>
-              </w:numPr>
-            </w:pPr>
-            <w:proofErr w:type="spellStart"/>
-            <w:r>
-              <w:t>lastName</w:t>
-            </w:r>
-            <w:proofErr w:type="spellEnd"/>
-            <w:r>
-              <w:t>: String</w:t>
-            </w:r>
-          </w:p>
-          <w:p>
-            <w:pPr>
-              <w:pStyle w:val="ListParagraph"/>
-              <w:numPr>
-                <w:ilvl w:val="0"/>
-                <w:numId w:val="1"/>
-              </w:numPr>
-            </w:pPr>
-            <w:proofErr w:type="spellStart"/>
-            <w:r>
-              <w:t>playerNum</w:t>
-            </w:r>
-            <w:proofErr w:type="spellEnd"/>
-            <w:r>
-              <w:t xml:space="preserve">: </w:t>
-            </w:r>
-            <w:proofErr w:type="spellStart"/>
-            <w:r>
-              <w:t>int</w:t>
-            </w:r>
-            <w:proofErr w:type="spellEnd"/>
-          </w:p>
-          <w:p>
-            <w:pPr>
-              <w:pStyle w:val="ListParagraph"/>
-              <w:numPr>
-                <w:ilvl w:val="0"/>
-                <w:numId w:val="1"/>
-              </w:numPr>
-            </w:pPr>
-            <w:proofErr w:type="spellStart"/>
-            <w:r>
-              <w:t>playerStats</w:t>
-            </w:r>
-            <w:proofErr w:type="spellEnd"/>
-            <w:r>
-              <w:t xml:space="preserve">: </w:t>
-            </w:r>
-            <w:proofErr w:type="spellStart"/>
-            <w:r>
-              <w:t>PlayerStatistics</w:t>
-            </w:r>
-            <w:proofErr w:type="spellEnd"/>
+            <w:r>
+              <w:t>firstName: String</w:t>
+            </w:r>
+          </w:p>
+          <w:p>
+            <w:pPr>
+              <w:pStyle w:val="ListParagraph"/>
+              <w:numPr>
+                <w:ilvl w:val="0"/>
+                <w:numId w:val="1"/>
+              </w:numPr>
+            </w:pPr>
+            <w:r>
+              <w:t>lastName: String</w:t>
+            </w:r>
+          </w:p>
+          <w:p>
+            <w:pPr>
+              <w:pStyle w:val="ListParagraph"/>
+              <w:numPr>
+                <w:ilvl w:val="0"/>
+                <w:numId w:val="1"/>
+              </w:numPr>
+            </w:pPr>
+            <w:r>
+              <w:t>playerNum: int</w:t>
+            </w:r>
+          </w:p>
+          <w:p>
+            <w:pPr>
+              <w:pStyle w:val="ListParagraph"/>
+              <w:numPr>
+                <w:ilvl w:val="0"/>
+                <w:numId w:val="1"/>
+              </w:numPr>
+            </w:pPr>
+            <w:r>
+              <w:t>playerStats: PlayerStatistics</w:t>
+            </w:r>
           </w:p>
         </w:tc>
       </w:tr>
@@ -133,133 +103,41 @@
           </w:p>
           <w:p>
             <w:r>
-              <w:t xml:space="preserve">+ </w:t>
-            </w:r>
-            <w:proofErr w:type="spellStart"/>
-            <w:r>
-              <w:t>getFirstName</w:t>
-            </w:r>
-            <w:proofErr w:type="spellEnd"/>
-            <w:r>
-              <w:t>(): String</w:t>
-            </w:r>
-          </w:p>
-          <w:p>
-            <w:r>
-              <w:t xml:space="preserve">+ </w:t>
-            </w:r>
-            <w:proofErr w:type="spellStart"/>
-            <w:r>
-              <w:t>getLastName</w:t>
-            </w:r>
-            <w:proofErr w:type="spellEnd"/>
-            <w:r>
-              <w:t>(): String</w:t>
-            </w:r>
-          </w:p>
-          <w:p>
-            <w:bookmarkStart w:id="0" w:name="_GoBack"/>
-            <w:bookmarkEnd w:id="0"/>
-            <w:r>
-              <w:t xml:space="preserve">+ </w:t>
-            </w:r>
-            <w:proofErr w:type="spellStart"/>
-            <w:r>
-              <w:t>getPlayerNum</w:t>
-            </w:r>
-            <w:proofErr w:type="spellEnd"/>
-            <w:r>
-              <w:t xml:space="preserve">(): </w:t>
-            </w:r>
-            <w:proofErr w:type="spellStart"/>
-            <w:r>
-              <w:t>int</w:t>
-            </w:r>
-            <w:proofErr w:type="spellEnd"/>
-          </w:p>
-          <w:p>
-            <w:r>
-              <w:t xml:space="preserve">+ </w:t>
-            </w:r>
-            <w:proofErr w:type="spellStart"/>
-            <w:r>
-              <w:t>getPlayerStatistics</w:t>
-            </w:r>
-            <w:proofErr w:type="spellEnd"/>
-            <w:r>
-              <w:t xml:space="preserve">(): </w:t>
-            </w:r>
-            <w:proofErr w:type="spellStart"/>
-            <w:r>
-              <w:t>PlayerStatistics</w:t>
-            </w:r>
-            <w:proofErr w:type="spellEnd"/>
+              <w:t>+ getFirstName(): String</w:t>
+            </w:r>
+          </w:p>
+          <w:p>
+            <w:r>
+              <w:t>+ getLastName(): String</w:t>
+            </w:r>
+          </w:p>
+          <w:p>
+            <w:r>
+              <w:t>+ getPlayerNum(): int</w:t>
+            </w:r>
+          </w:p>
+          <w:p>
+            <w:r>
+              <w:t>+ getPlayerStatistics(): PlayerStatistics</w:t>
+            </w:r>
             <w:r>
               <w:br/>
-              <w:t xml:space="preserve">- </w:t>
-            </w:r>
-            <w:proofErr w:type="spellStart"/>
-            <w:r>
-              <w:t>setFirstName</w:t>
-            </w:r>
-            <w:proofErr w:type="spellEnd"/>
-            <w:r>
-              <w:t>(String):</w:t>
-            </w:r>
-          </w:p>
-          <w:p>
-            <w:r>
-              <w:t xml:space="preserve">- </w:t>
-            </w:r>
-            <w:proofErr w:type="spellStart"/>
-            <w:r>
-              <w:t>setLastName</w:t>
-            </w:r>
-            <w:proofErr w:type="spellEnd"/>
-            <w:r>
-              <w:t>(String):</w:t>
-            </w:r>
-          </w:p>
-          <w:p>
-            <w:r>
-              <w:t xml:space="preserve">- </w:t>
-            </w:r>
-            <w:proofErr w:type="spellStart"/>
-            <w:r>
-              <w:t>setPlayerNum</w:t>
-            </w:r>
-            <w:proofErr w:type="spellEnd"/>
-            <w:r>
-              <w:t>(</w:t>
-            </w:r>
-            <w:proofErr w:type="spellStart"/>
-            <w:r>
-              <w:t>int</w:t>
-            </w:r>
-            <w:proofErr w:type="spellEnd"/>
-            <w:r>
-              <w:t>):</w:t>
-            </w:r>
-          </w:p>
-          <w:p>
-            <w:r>
-              <w:t xml:space="preserve">- </w:t>
-            </w:r>
-            <w:proofErr w:type="spellStart"/>
-            <w:r>
-              <w:t>setPlayerStatistics</w:t>
-            </w:r>
-            <w:proofErr w:type="spellEnd"/>
-            <w:r>
-              <w:t>(</w:t>
-            </w:r>
-            <w:proofErr w:type="spellStart"/>
-            <w:r>
-              <w:t>PlayerStatistics</w:t>
-            </w:r>
-            <w:proofErr w:type="spellEnd"/>
-            <w:r>
-              <w:t>):</w:t>
+              <w:t>- setFirstName(String):</w:t>
+            </w:r>
+          </w:p>
+          <w:p>
+            <w:r>
+              <w:t>- setLastName(String):</w:t>
+            </w:r>
+          </w:p>
+          <w:p>
+            <w:r>
+              <w:t>- setPlayerNum(int):</w:t>
+            </w:r>
+          </w:p>
+          <w:p>
+            <w:r>
+              <w:t>- setPlayerStatistics(PlayerStatistics):</w:t>
             </w:r>
           </w:p>
         </w:tc>
@@ -288,11 +166,9 @@
             <w:pPr>
               <w:jc w:val="center"/>
             </w:pPr>
-            <w:proofErr w:type="spellStart"/>
             <w:r>
               <w:t>PlayerStatistics</w:t>
             </w:r>
-            <w:proofErr w:type="spellEnd"/>
           </w:p>
         </w:tc>
       </w:tr>
@@ -313,120 +189,80 @@
               </w:numPr>
             </w:pPr>
             <w:r>
-              <w:t xml:space="preserve">misses: </w:t>
-            </w:r>
-            <w:proofErr w:type="spellStart"/>
-            <w:r>
-              <w:t>int</w:t>
-            </w:r>
-            <w:proofErr w:type="spellEnd"/>
-          </w:p>
-          <w:p>
-            <w:pPr>
-              <w:pStyle w:val="ListParagraph"/>
-              <w:numPr>
-                <w:ilvl w:val="0"/>
-                <w:numId w:val="1"/>
-              </w:numPr>
-            </w:pPr>
-            <w:r>
-              <w:t xml:space="preserve">hits: </w:t>
-            </w:r>
-            <w:proofErr w:type="spellStart"/>
-            <w:r>
-              <w:t>int</w:t>
-            </w:r>
-            <w:proofErr w:type="spellEnd"/>
-          </w:p>
-          <w:p>
-            <w:pPr>
-              <w:pStyle w:val="ListParagraph"/>
-              <w:numPr>
-                <w:ilvl w:val="0"/>
-                <w:numId w:val="1"/>
-              </w:numPr>
-            </w:pPr>
-            <w:proofErr w:type="spellStart"/>
-            <w:r>
-              <w:t>shotAccuracyPercent</w:t>
-            </w:r>
-            <w:proofErr w:type="spellEnd"/>
-            <w:r>
-              <w:t>: double</w:t>
-            </w:r>
-          </w:p>
-          <w:p>
-            <w:pPr>
-              <w:pStyle w:val="ListParagraph"/>
-              <w:numPr>
-                <w:ilvl w:val="0"/>
-                <w:numId w:val="1"/>
-              </w:numPr>
-            </w:pPr>
-            <w:r>
-              <w:t xml:space="preserve">passes: </w:t>
-            </w:r>
-            <w:proofErr w:type="spellStart"/>
-            <w:r>
-              <w:t>int</w:t>
-            </w:r>
-            <w:proofErr w:type="spellEnd"/>
-          </w:p>
-          <w:p>
-            <w:pPr>
-              <w:pStyle w:val="ListParagraph"/>
-              <w:numPr>
-                <w:ilvl w:val="0"/>
-                <w:numId w:val="1"/>
-              </w:numPr>
-            </w:pPr>
-            <w:r>
-              <w:t xml:space="preserve">wins: </w:t>
-            </w:r>
-            <w:proofErr w:type="spellStart"/>
-            <w:r>
-              <w:t>int</w:t>
-            </w:r>
-            <w:proofErr w:type="spellEnd"/>
-          </w:p>
-          <w:p>
-            <w:pPr>
-              <w:pStyle w:val="ListParagraph"/>
-              <w:numPr>
-                <w:ilvl w:val="0"/>
-                <w:numId w:val="1"/>
-              </w:numPr>
-            </w:pPr>
-            <w:r>
-              <w:t xml:space="preserve">losses: </w:t>
-            </w:r>
-            <w:proofErr w:type="spellStart"/>
-            <w:r>
-              <w:t>int</w:t>
-            </w:r>
-            <w:proofErr w:type="spellEnd"/>
-          </w:p>
-          <w:p>
-            <w:pPr>
-              <w:pStyle w:val="ListParagraph"/>
-              <w:numPr>
-                <w:ilvl w:val="0"/>
-                <w:numId w:val="1"/>
-              </w:numPr>
-            </w:pPr>
-            <w:proofErr w:type="spellStart"/>
-            <w:r>
-              <w:t>pointsScored</w:t>
-            </w:r>
-            <w:proofErr w:type="spellEnd"/>
-            <w:r>
-              <w:t xml:space="preserve">: </w:t>
-            </w:r>
-            <w:proofErr w:type="spellStart"/>
-            <w:r>
-              <w:t>int</w:t>
-            </w:r>
-            <w:proofErr w:type="spellEnd"/>
+              <w:t>misses: int</w:t>
+            </w:r>
+          </w:p>
+          <w:p>
+            <w:pPr>
+              <w:pStyle w:val="ListParagraph"/>
+              <w:numPr>
+                <w:ilvl w:val="0"/>
+                <w:numId w:val="1"/>
+              </w:numPr>
+            </w:pPr>
+            <w:r>
+              <w:t>hits: int</w:t>
+            </w:r>
+          </w:p>
+          <w:p>
+            <w:pPr>
+              <w:pStyle w:val="ListParagraph"/>
+              <w:numPr>
+                <w:ilvl w:val="0"/>
+                <w:numId w:val="1"/>
+              </w:numPr>
+            </w:pPr>
+            <w:r>
+              <w:t>shotAccuracyPercent: double</w:t>
+            </w:r>
+          </w:p>
+          <w:p>
+            <w:pPr>
+              <w:pStyle w:val="ListParagraph"/>
+              <w:numPr>
+                <w:ilvl w:val="0"/>
+                <w:numId w:val="1"/>
+              </w:numPr>
+            </w:pPr>
+            <w:r>
+              <w:t>passes: int</w:t>
+            </w:r>
+          </w:p>
+          <w:p>
+            <w:pPr>
+              <w:pStyle w:val="ListParagraph"/>
+              <w:numPr>
+                <w:ilvl w:val="0"/>
+                <w:numId w:val="1"/>
+              </w:numPr>
+            </w:pPr>
+            <w:r>
+              <w:t>wins: int</w:t>
+            </w:r>
+          </w:p>
+          <w:p>
+            <w:pPr>
+              <w:pStyle w:val="ListParagraph"/>
+              <w:numPr>
+                <w:ilvl w:val="0"/>
+                <w:numId w:val="1"/>
+              </w:numPr>
+            </w:pPr>
+            <w:r>
+              <w:t>losses: int</w:t>
+            </w:r>
+          </w:p>
+          <w:p>
+            <w:pPr>
+              <w:pStyle w:val="ListParagraph"/>
+              <w:numPr>
+                <w:ilvl w:val="0"/>
+                <w:numId w:val="1"/>
+              </w:numPr>
+            </w:pPr>
+            <w:r>
+              <w:t>pointsScored: int</w:t>
+            </w:r>
           </w:p>
         </w:tc>
       </w:tr>
@@ -441,244 +277,76 @@
           </w:tcPr>
           <w:p>
             <w:r>
-              <w:t xml:space="preserve">+ </w:t>
-            </w:r>
-            <w:proofErr w:type="spellStart"/>
-            <w:r>
-              <w:t>PlayerStatistics</w:t>
-            </w:r>
-            <w:proofErr w:type="spellEnd"/>
-            <w:r>
-              <w:t>():</w:t>
-            </w:r>
-          </w:p>
-          <w:p>
-            <w:r>
-              <w:t xml:space="preserve">+ </w:t>
-            </w:r>
-            <w:proofErr w:type="spellStart"/>
-            <w:r>
-              <w:t>getMisses</w:t>
-            </w:r>
-            <w:proofErr w:type="spellEnd"/>
-            <w:r>
-              <w:t xml:space="preserve">(): </w:t>
-            </w:r>
-            <w:proofErr w:type="spellStart"/>
-            <w:r>
-              <w:t>int</w:t>
-            </w:r>
-            <w:proofErr w:type="spellEnd"/>
-          </w:p>
-          <w:p>
-            <w:r>
-              <w:t xml:space="preserve">+ </w:t>
-            </w:r>
-            <w:proofErr w:type="spellStart"/>
-            <w:r>
-              <w:t>getHits</w:t>
-            </w:r>
-            <w:proofErr w:type="spellEnd"/>
-            <w:r>
-              <w:t xml:space="preserve">(): </w:t>
-            </w:r>
-            <w:proofErr w:type="spellStart"/>
-            <w:r>
-              <w:t>int</w:t>
-            </w:r>
-            <w:proofErr w:type="spellEnd"/>
-          </w:p>
-          <w:p>
-            <w:r>
-              <w:t xml:space="preserve">+ </w:t>
-            </w:r>
-            <w:proofErr w:type="spellStart"/>
-            <w:r>
-              <w:t>getShotAccuracyPercent</w:t>
-            </w:r>
-            <w:proofErr w:type="spellEnd"/>
-            <w:r>
-              <w:t>(): double</w:t>
-            </w:r>
-          </w:p>
-          <w:p>
-            <w:r>
-              <w:t xml:space="preserve">+ </w:t>
-            </w:r>
-            <w:proofErr w:type="spellStart"/>
-            <w:r>
-              <w:t>getTotalShots</w:t>
-            </w:r>
-            <w:proofErr w:type="spellEnd"/>
-            <w:r>
-              <w:t xml:space="preserve">(): </w:t>
-            </w:r>
-            <w:proofErr w:type="spellStart"/>
-            <w:r>
-              <w:t>int</w:t>
-            </w:r>
-            <w:proofErr w:type="spellEnd"/>
-          </w:p>
-          <w:p>
-            <w:r>
-              <w:t xml:space="preserve">+ </w:t>
-            </w:r>
-            <w:proofErr w:type="spellStart"/>
-            <w:r>
-              <w:t>getPasses</w:t>
-            </w:r>
-            <w:proofErr w:type="spellEnd"/>
-            <w:r>
-              <w:t xml:space="preserve">(): </w:t>
-            </w:r>
-            <w:proofErr w:type="spellStart"/>
-            <w:r>
-              <w:t>int</w:t>
-            </w:r>
-            <w:proofErr w:type="spellEnd"/>
-          </w:p>
-          <w:p>
-            <w:r>
-              <w:t xml:space="preserve">+ </w:t>
-            </w:r>
-            <w:proofErr w:type="spellStart"/>
-            <w:r>
-              <w:t>getWins</w:t>
-            </w:r>
-            <w:proofErr w:type="spellEnd"/>
-            <w:r>
-              <w:t xml:space="preserve">(): </w:t>
-            </w:r>
-            <w:proofErr w:type="spellStart"/>
-            <w:r>
-              <w:t>int</w:t>
-            </w:r>
-            <w:proofErr w:type="spellEnd"/>
-          </w:p>
-          <w:p>
-            <w:r>
-              <w:t xml:space="preserve">+ </w:t>
-            </w:r>
-            <w:proofErr w:type="spellStart"/>
-            <w:r>
-              <w:t>getLosses</w:t>
-            </w:r>
-            <w:proofErr w:type="spellEnd"/>
-            <w:r>
-              <w:t xml:space="preserve">(): </w:t>
-            </w:r>
-            <w:proofErr w:type="spellStart"/>
-            <w:r>
-              <w:t>int</w:t>
-            </w:r>
-            <w:proofErr w:type="spellEnd"/>
+              <w:t>+ PlayerStatistics():</w:t>
+            </w:r>
+          </w:p>
+          <w:p>
+            <w:r>
+              <w:t>+ getMisses(): int</w:t>
+            </w:r>
+          </w:p>
+          <w:p>
+            <w:r>
+              <w:t>+ getHits(): int</w:t>
+            </w:r>
+          </w:p>
+          <w:p>
+            <w:r>
+              <w:t>+ getShotAccuracyPercent(): double</w:t>
+            </w:r>
+          </w:p>
+          <w:p>
+            <w:r>
+              <w:t>+ getTotalShots(): int</w:t>
+            </w:r>
+          </w:p>
+          <w:p>
+            <w:r>
+              <w:t>+ getPasses(): int</w:t>
+            </w:r>
+          </w:p>
+          <w:p>
+            <w:r>
+              <w:t>+ getWins(): int</w:t>
+            </w:r>
+          </w:p>
+          <w:p>
+            <w:r>
+              <w:t>+ getLosses(): int</w:t>
+            </w:r>
             <w:r>
               <w:br/>
-              <w:t xml:space="preserve">+ </w:t>
-            </w:r>
-            <w:proofErr w:type="spellStart"/>
-            <w:r>
-              <w:t>getGamesPlayed</w:t>
-            </w:r>
-            <w:proofErr w:type="spellEnd"/>
-            <w:r>
-              <w:t xml:space="preserve">(): </w:t>
-            </w:r>
-            <w:proofErr w:type="spellStart"/>
-            <w:r>
-              <w:t>int</w:t>
-            </w:r>
-            <w:proofErr w:type="spellEnd"/>
-          </w:p>
-          <w:p>
-            <w:r>
-              <w:t xml:space="preserve">+ </w:t>
-            </w:r>
-            <w:proofErr w:type="spellStart"/>
-            <w:r>
-              <w:t>getPointsScored</w:t>
-            </w:r>
-            <w:proofErr w:type="spellEnd"/>
-            <w:r>
-              <w:t xml:space="preserve">(): </w:t>
-            </w:r>
-            <w:proofErr w:type="spellStart"/>
-            <w:r>
-              <w:t>int</w:t>
-            </w:r>
-            <w:proofErr w:type="spellEnd"/>
-          </w:p>
-          <w:p>
-            <w:r>
-              <w:t xml:space="preserve">+ </w:t>
-            </w:r>
-            <w:proofErr w:type="spellStart"/>
-            <w:r>
-              <w:t>incrementMiss</w:t>
-            </w:r>
-            <w:proofErr w:type="spellEnd"/>
-            <w:r>
-              <w:t>():</w:t>
-            </w:r>
-          </w:p>
-          <w:p>
-            <w:r>
-              <w:t xml:space="preserve">+ </w:t>
-            </w:r>
-            <w:proofErr w:type="spellStart"/>
-            <w:r>
-              <w:t>incrementHit</w:t>
-            </w:r>
-            <w:proofErr w:type="spellEnd"/>
-            <w:r>
-              <w:t>():</w:t>
-            </w:r>
-          </w:p>
-          <w:p>
-            <w:r>
-              <w:t xml:space="preserve">+ </w:t>
-            </w:r>
-            <w:proofErr w:type="spellStart"/>
-            <w:r>
-              <w:t>incrementLosses</w:t>
-            </w:r>
-            <w:proofErr w:type="spellEnd"/>
-            <w:r>
-              <w:t>():</w:t>
-            </w:r>
-          </w:p>
-          <w:p>
-            <w:r>
-              <w:t xml:space="preserve">+ </w:t>
-            </w:r>
-            <w:proofErr w:type="spellStart"/>
-            <w:r>
-              <w:t>incrementWins</w:t>
-            </w:r>
-            <w:proofErr w:type="spellEnd"/>
-            <w:r>
-              <w:t>():</w:t>
-            </w:r>
-          </w:p>
-          <w:p>
-            <w:r>
-              <w:t xml:space="preserve">+ </w:t>
-            </w:r>
-            <w:proofErr w:type="spellStart"/>
-            <w:r>
-              <w:t>addPointsScored</w:t>
-            </w:r>
-            <w:proofErr w:type="spellEnd"/>
-            <w:r>
-              <w:t>(</w:t>
-            </w:r>
-            <w:proofErr w:type="spellStart"/>
-            <w:r>
-              <w:t>int</w:t>
-            </w:r>
-            <w:proofErr w:type="spellEnd"/>
-            <w:r>
-              <w:t xml:space="preserve"> points):</w:t>
+              <w:t>+ getGamesPlayed(): int</w:t>
+            </w:r>
+          </w:p>
+          <w:p>
+            <w:r>
+              <w:t>+ getPointsScored(): int</w:t>
+            </w:r>
+          </w:p>
+          <w:p>
+            <w:r>
+              <w:t>+ incrementMiss():</w:t>
+            </w:r>
+          </w:p>
+          <w:p>
+            <w:r>
+              <w:t>+ incrementHit():</w:t>
+            </w:r>
+          </w:p>
+          <w:p>
+            <w:r>
+              <w:t>+ incrementLosses():</w:t>
+            </w:r>
+          </w:p>
+          <w:p>
+            <w:r>
+              <w:t>+ incrementWins():</w:t>
+            </w:r>
+          </w:p>
+          <w:p>
+            <w:r>
+              <w:t>+ addPointsScored(int points):</w:t>
             </w:r>
           </w:p>
           <w:p/>
@@ -743,21 +411,45 @@
                 <w:numId w:val="1"/>
               </w:numPr>
             </w:pPr>
-            <w:proofErr w:type="spellStart"/>
-            <w:r>
-              <w:t>favoritePlayers</w:t>
-            </w:r>
-            <w:proofErr w:type="spellEnd"/>
-            <w:r>
-              <w:t xml:space="preserve">: </w:t>
-            </w:r>
-            <w:proofErr w:type="spellStart"/>
-            <w:r>
-              <w:t>ArrayList</w:t>
-            </w:r>
-            <w:proofErr w:type="spellEnd"/>
-            <w:r>
-              <w:t>&lt;Player&gt;</w:t>
+            <w:r>
+              <w:t>lastName: String</w:t>
+            </w:r>
+          </w:p>
+          <w:p>
+            <w:pPr>
+              <w:pStyle w:val="ListParagraph"/>
+              <w:numPr>
+                <w:ilvl w:val="0"/>
+                <w:numId w:val="1"/>
+              </w:numPr>
+            </w:pPr>
+            <w:r>
+              <w:t>firstName: String</w:t>
+            </w:r>
+          </w:p>
+          <w:p>
+            <w:pPr>
+              <w:pStyle w:val="ListParagraph"/>
+              <w:numPr>
+                <w:ilvl w:val="0"/>
+                <w:numId w:val="1"/>
+              </w:numPr>
+            </w:pPr>
+            <w:r>
+              <w:lastRenderedPageBreak/>
+              <w:t>user_uuid:String</w:t>
+            </w:r>
+          </w:p>
+          <w:p>
+            <w:pPr>
+              <w:pStyle w:val="ListParagraph"/>
+              <w:numPr>
+                <w:ilvl w:val="0"/>
+                <w:numId w:val="1"/>
+              </w:numPr>
+            </w:pPr>
+            <w:r>
+              <w:t>favoritePlayers: ArrayList&lt;Player&gt;</w:t>
             </w:r>
           </w:p>
         </w:tc>
@@ -774,71 +466,45 @@
           <w:p>
             <w:r>
               <w:lastRenderedPageBreak/>
-              <w:t xml:space="preserve">+ </w:t>
-            </w:r>
-            <w:proofErr w:type="spellStart"/>
-            <w:r>
-              <w:t>getFavoritePlayers</w:t>
-            </w:r>
-            <w:proofErr w:type="spellEnd"/>
-            <w:r>
-              <w:t xml:space="preserve">(): </w:t>
-            </w:r>
-            <w:proofErr w:type="spellStart"/>
-            <w:r>
-              <w:t>ArrayList</w:t>
-            </w:r>
-            <w:proofErr w:type="spellEnd"/>
-            <w:r>
-              <w:t>&lt;Player&gt;</w:t>
-            </w:r>
-          </w:p>
-          <w:p>
-            <w:r>
-              <w:t xml:space="preserve">+ </w:t>
-            </w:r>
-            <w:proofErr w:type="spellStart"/>
-            <w:r>
-              <w:t>addFavoritePlayer</w:t>
-            </w:r>
-            <w:proofErr w:type="spellEnd"/>
-            <w:r>
-              <w:t>(Player):</w:t>
-            </w:r>
-          </w:p>
-          <w:p>
-            <w:r>
-              <w:t xml:space="preserve">+ </w:t>
-            </w:r>
-            <w:proofErr w:type="spellStart"/>
-            <w:r>
-              <w:t>removeFavoritePlayer</w:t>
-            </w:r>
-            <w:proofErr w:type="spellEnd"/>
-            <w:r>
-              <w:t>(Player):</w:t>
-            </w:r>
-          </w:p>
-          <w:p>
-            <w:r>
-              <w:t xml:space="preserve">+ </w:t>
-            </w:r>
-            <w:proofErr w:type="spellStart"/>
-            <w:r>
-              <w:t>addPointsScored</w:t>
-            </w:r>
-            <w:proofErr w:type="spellEnd"/>
-            <w:r>
-              <w:t>(</w:t>
-            </w:r>
-            <w:proofErr w:type="spellStart"/>
-            <w:r>
-              <w:t>int</w:t>
-            </w:r>
-            <w:proofErr w:type="spellEnd"/>
-            <w:r>
-              <w:t xml:space="preserve"> points):</w:t>
-            </w:r>
+              <w:t>+ getFavoritePlayers(): ArrayList&lt;Player&gt;</w:t>
+            </w:r>
+          </w:p>
+          <w:p>
+            <w:r>
+              <w:t>+ addFavoritePlayer(Player):</w:t>
+            </w:r>
+          </w:p>
+          <w:p>
+            <w:r>
+              <w:t>+ removeFavoritePlayer(Player):</w:t>
+            </w:r>
+          </w:p>
+          <w:p>
+            <w:r>
+              <w:t>+ addPointsScored(int points):</w:t>
+            </w:r>
+          </w:p>
+          <w:p>
+            <w:r>
+              <w:t>+getLastName():String</w:t>
+            </w:r>
+          </w:p>
+          <w:p>
+            <w:r>
+              <w:t>+getFirstName():String</w:t>
+            </w:r>
+          </w:p>
+          <w:p>
+            <w:r>
+              <w:t>+getUserName():String</w:t>
+            </w:r>
+          </w:p>
+          <w:p>
+            <w:r>
+              <w:t>+getUserUUID():String</w:t>
+            </w:r>
+            <w:bookmarkStart w:id="0" w:name="_GoBack"/>
+            <w:bookmarkEnd w:id="0"/>
           </w:p>
         </w:tc>
       </w:tr>

</xml_diff>